<commit_message>
Chapter 6 completed, chapret 7 worksheet, worksheet with solutions completed
</commit_message>
<xml_diff>
--- a/Documentation/VBugs/Chapter 7/Chapter 7 Tutorial.docx
+++ b/Documentation/VBugs/Chapter 7/Chapter 7 Tutorial.docx
@@ -5722,7 +5722,13 @@
       </w:tabs>
     </w:pPr>
     <w:r>
-      <w:t>Chapter 4                                                                                            Sound and Keyboard</w:t>
+      <w:t>Chapter 7</w:t>
+    </w:r>
+    <w:r>
+      <w:t xml:space="preserve">                                                                                            </w:t>
+    </w:r>
+    <w:r>
+      <w:t xml:space="preserve">  Objects and Classes</w:t>
     </w:r>
   </w:p>
 </w:hdr>
@@ -9212,6 +9218,7 @@
   <w:style w:type="character" w:default="1" w:styleId="DefaultParagraphFont">
     <w:name w:val="Default Paragraph Font"/>
     <w:uiPriority w:val="1"/>
+    <w:semiHidden/>
     <w:unhideWhenUsed/>
   </w:style>
   <w:style w:type="table" w:default="1" w:styleId="TableNormal">

</xml_diff>